<commit_message>
ML portion of writeup
</commit_message>
<xml_diff>
--- a/Uber vs Lyft Fare Comparison and Analysis Write Up.docx
+++ b/Uber vs Lyft Fare Comparison and Analysis Write Up.docx
@@ -37,35 +37,7 @@
         <w:rPr>
           <w:rFonts w:ascii="Times New Roman" w:hAnsi="Times New Roman" w:cs="Times New Roman"/>
         </w:rPr>
-        <w:t xml:space="preserve"> Georgina Young, </w:t>
-      </w:r>
-      <w:proofErr w:type="spellStart"/>
-      <w:r>
-        <w:rPr>
-          <w:rFonts w:ascii="Times New Roman" w:hAnsi="Times New Roman" w:cs="Times New Roman"/>
-        </w:rPr>
-        <w:t>Revano</w:t>
-      </w:r>
-      <w:proofErr w:type="spellEnd"/>
-      <w:r>
-        <w:rPr>
-          <w:rFonts w:ascii="Times New Roman" w:hAnsi="Times New Roman" w:cs="Times New Roman"/>
-        </w:rPr>
-        <w:t xml:space="preserve"> </w:t>
-      </w:r>
-      <w:proofErr w:type="spellStart"/>
-      <w:r>
-        <w:rPr>
-          <w:rFonts w:ascii="Times New Roman" w:hAnsi="Times New Roman" w:cs="Times New Roman"/>
-        </w:rPr>
-        <w:t>Harahap</w:t>
-      </w:r>
-      <w:proofErr w:type="spellEnd"/>
-      <w:r>
-        <w:rPr>
-          <w:rFonts w:ascii="Times New Roman" w:hAnsi="Times New Roman" w:cs="Times New Roman"/>
-        </w:rPr>
-        <w:t>, Dominique Kelsey, Val Sanhueza</w:t>
+        <w:t xml:space="preserve"> Georgina Young, Revano Harahap, Dominique Kelsey, Val Sanhueza</w:t>
       </w:r>
       <w:r>
         <w:rPr>
@@ -594,21 +566,278 @@
       <w:pPr>
         <w:rPr>
           <w:rFonts w:ascii="Times New Roman" w:hAnsi="Times New Roman" w:cs="Times New Roman"/>
-          <w:b/>
-          <w:bCs/>
-          <w:i/>
-          <w:iCs/>
-        </w:rPr>
-      </w:pPr>
-      <w:r>
-        <w:rPr>
-          <w:rFonts w:ascii="Times New Roman" w:hAnsi="Times New Roman" w:cs="Times New Roman"/>
-          <w:b/>
-          <w:bCs/>
-          <w:i/>
-          <w:iCs/>
-        </w:rPr>
-        <w:t>To be completed by ML team</w:t>
+        </w:rPr>
+      </w:pPr>
+      <w:r>
+        <w:rPr>
+          <w:rFonts w:ascii="Times New Roman" w:hAnsi="Times New Roman" w:cs="Times New Roman"/>
+        </w:rPr>
+        <w:t> Objective</w:t>
+      </w:r>
+      <w:r>
+        <w:rPr>
+          <w:rFonts w:ascii="Times New Roman" w:hAnsi="Times New Roman" w:cs="Times New Roman"/>
+        </w:rPr>
+        <w:t xml:space="preserve">: Predict the price of a ride based on features like distance, </w:t>
+      </w:r>
+      <w:r>
+        <w:rPr>
+          <w:rFonts w:ascii="Times New Roman" w:hAnsi="Times New Roman" w:cs="Times New Roman"/>
+        </w:rPr>
+        <w:t>surge prices, sources and destinations,</w:t>
+      </w:r>
+      <w:r>
+        <w:rPr>
+          <w:rFonts w:ascii="Times New Roman" w:hAnsi="Times New Roman" w:cs="Times New Roman"/>
+        </w:rPr>
+        <w:t xml:space="preserve"> and ride type — and determine which service (Uber or Lyft) is cheaper.</w:t>
+      </w:r>
+    </w:p>
+    <w:p>
+      <w:pPr>
+        <w:rPr>
+          <w:rFonts w:ascii="Times New Roman" w:hAnsi="Times New Roman" w:cs="Times New Roman"/>
+        </w:rPr>
+      </w:pPr>
+      <w:r>
+        <w:rPr>
+          <w:rFonts w:ascii="Times New Roman" w:hAnsi="Times New Roman" w:cs="Times New Roman"/>
+        </w:rPr>
+        <w:t> Initial</w:t>
+      </w:r>
+      <w:r>
+        <w:rPr>
+          <w:rFonts w:ascii="Times New Roman" w:hAnsi="Times New Roman" w:cs="Times New Roman"/>
+        </w:rPr>
+        <w:t xml:space="preserve"> Approach:</w:t>
+      </w:r>
+    </w:p>
+    <w:p>
+      <w:pPr>
+        <w:numPr>
+          <w:ilvl w:val="0"/>
+          <w:numId w:val="10"/>
+        </w:numPr>
+        <w:rPr>
+          <w:rFonts w:ascii="Times New Roman" w:hAnsi="Times New Roman" w:cs="Times New Roman"/>
+        </w:rPr>
+      </w:pPr>
+      <w:r>
+        <w:rPr>
+          <w:rFonts w:ascii="Times New Roman" w:hAnsi="Times New Roman" w:cs="Times New Roman"/>
+        </w:rPr>
+        <w:t>Started with basic regression models (e.g., linear regression, decision tree regressor).</w:t>
+      </w:r>
+    </w:p>
+    <w:p>
+      <w:pPr>
+        <w:numPr>
+          <w:ilvl w:val="0"/>
+          <w:numId w:val="10"/>
+        </w:numPr>
+        <w:rPr>
+          <w:rFonts w:ascii="Times New Roman" w:hAnsi="Times New Roman" w:cs="Times New Roman"/>
+        </w:rPr>
+      </w:pPr>
+      <w:r>
+        <w:rPr>
+          <w:rFonts w:ascii="Times New Roman" w:hAnsi="Times New Roman" w:cs="Times New Roman"/>
+        </w:rPr>
+        <w:t>Results showed low R² scores, indicating poor performance.</w:t>
+      </w:r>
+    </w:p>
+    <w:p>
+      <w:pPr>
+        <w:rPr>
+          <w:rFonts w:ascii="Times New Roman" w:hAnsi="Times New Roman" w:cs="Times New Roman"/>
+        </w:rPr>
+      </w:pPr>
+      <w:r>
+        <w:rPr>
+          <w:rFonts w:ascii="Times New Roman" w:hAnsi="Times New Roman" w:cs="Times New Roman"/>
+        </w:rPr>
+        <w:t xml:space="preserve"> </w:t>
+      </w:r>
+      <w:r>
+        <w:rPr>
+          <w:rFonts w:ascii="Times New Roman" w:hAnsi="Times New Roman" w:cs="Times New Roman"/>
+        </w:rPr>
+        <w:t>Second</w:t>
+      </w:r>
+      <w:r>
+        <w:rPr>
+          <w:rFonts w:ascii="Times New Roman" w:hAnsi="Times New Roman" w:cs="Times New Roman"/>
+        </w:rPr>
+        <w:t xml:space="preserve"> Attempt:</w:t>
+      </w:r>
+    </w:p>
+    <w:p>
+      <w:pPr>
+        <w:numPr>
+          <w:ilvl w:val="0"/>
+          <w:numId w:val="11"/>
+        </w:numPr>
+        <w:rPr>
+          <w:rFonts w:ascii="Times New Roman" w:hAnsi="Times New Roman" w:cs="Times New Roman"/>
+        </w:rPr>
+      </w:pPr>
+      <w:r>
+        <w:rPr>
+          <w:rFonts w:ascii="Times New Roman" w:hAnsi="Times New Roman" w:cs="Times New Roman"/>
+        </w:rPr>
+        <w:t>Reframed the problem as a classification task using a Random Forest Classifier.</w:t>
+      </w:r>
+    </w:p>
+    <w:p>
+      <w:pPr>
+        <w:numPr>
+          <w:ilvl w:val="0"/>
+          <w:numId w:val="11"/>
+        </w:numPr>
+        <w:rPr>
+          <w:rFonts w:ascii="Times New Roman" w:hAnsi="Times New Roman" w:cs="Times New Roman"/>
+        </w:rPr>
+      </w:pPr>
+      <w:r>
+        <w:rPr>
+          <w:rFonts w:ascii="Times New Roman" w:hAnsi="Times New Roman" w:cs="Times New Roman"/>
+        </w:rPr>
+        <w:t>Created a new column to label which service was cheaper.</w:t>
+      </w:r>
+    </w:p>
+    <w:p>
+      <w:pPr>
+        <w:numPr>
+          <w:ilvl w:val="0"/>
+          <w:numId w:val="11"/>
+        </w:numPr>
+        <w:rPr>
+          <w:rFonts w:ascii="Times New Roman" w:hAnsi="Times New Roman" w:cs="Times New Roman"/>
+        </w:rPr>
+      </w:pPr>
+      <w:r>
+        <w:rPr>
+          <w:rFonts w:ascii="Times New Roman" w:hAnsi="Times New Roman" w:cs="Times New Roman"/>
+        </w:rPr>
+        <w:t>Achieved decent metrics (accuracy, precision, recall), but the approach didn’t match the real-world use case well.</w:t>
+      </w:r>
+    </w:p>
+    <w:p>
+      <w:pPr>
+        <w:rPr>
+          <w:rFonts w:ascii="Times New Roman" w:hAnsi="Times New Roman" w:cs="Times New Roman"/>
+        </w:rPr>
+      </w:pPr>
+      <w:r>
+        <w:rPr>
+          <w:rFonts w:ascii="Times New Roman" w:hAnsi="Times New Roman" w:cs="Times New Roman"/>
+        </w:rPr>
+        <w:t> Final</w:t>
+      </w:r>
+      <w:r>
+        <w:rPr>
+          <w:rFonts w:ascii="Times New Roman" w:hAnsi="Times New Roman" w:cs="Times New Roman"/>
+        </w:rPr>
+        <w:t xml:space="preserve"> Model</w:t>
+      </w:r>
+      <w:r>
+        <w:rPr>
+          <w:rFonts w:ascii="Times New Roman" w:hAnsi="Times New Roman" w:cs="Times New Roman"/>
+        </w:rPr>
+        <w:t>, with Correct Logic</w:t>
+      </w:r>
+      <w:r>
+        <w:rPr>
+          <w:rFonts w:ascii="Times New Roman" w:hAnsi="Times New Roman" w:cs="Times New Roman"/>
+        </w:rPr>
+        <w:t>:</w:t>
+      </w:r>
+    </w:p>
+    <w:p>
+      <w:pPr>
+        <w:numPr>
+          <w:ilvl w:val="0"/>
+          <w:numId w:val="12"/>
+        </w:numPr>
+        <w:rPr>
+          <w:rFonts w:ascii="Times New Roman" w:hAnsi="Times New Roman" w:cs="Times New Roman"/>
+        </w:rPr>
+      </w:pPr>
+      <w:r>
+        <w:rPr>
+          <w:rFonts w:ascii="Times New Roman" w:hAnsi="Times New Roman" w:cs="Times New Roman"/>
+        </w:rPr>
+        <w:t>Tested additional regressors: Ridge, Lasso, Random Forest Regressor.</w:t>
+      </w:r>
+    </w:p>
+    <w:p>
+      <w:pPr>
+        <w:numPr>
+          <w:ilvl w:val="0"/>
+          <w:numId w:val="12"/>
+        </w:numPr>
+        <w:rPr>
+          <w:rFonts w:ascii="Times New Roman" w:hAnsi="Times New Roman" w:cs="Times New Roman"/>
+        </w:rPr>
+      </w:pPr>
+      <w:r>
+        <w:rPr>
+          <w:rFonts w:ascii="Times New Roman" w:hAnsi="Times New Roman" w:cs="Times New Roman"/>
+        </w:rPr>
+        <w:t>Random Forest Regressor delivered the highest R² scores and best overall performance.</w:t>
+      </w:r>
+    </w:p>
+    <w:p>
+      <w:pPr>
+        <w:rPr>
+          <w:rFonts w:ascii="Times New Roman" w:hAnsi="Times New Roman" w:cs="Times New Roman"/>
+        </w:rPr>
+      </w:pPr>
+      <w:r>
+        <w:rPr>
+          <w:rFonts w:ascii="Times New Roman" w:hAnsi="Times New Roman" w:cs="Times New Roman"/>
+        </w:rPr>
+        <w:t> Pipeline</w:t>
+      </w:r>
+      <w:r>
+        <w:rPr>
+          <w:rFonts w:ascii="Times New Roman" w:hAnsi="Times New Roman" w:cs="Times New Roman"/>
+        </w:rPr>
+        <w:t>:</w:t>
+      </w:r>
+    </w:p>
+    <w:p>
+      <w:pPr>
+        <w:numPr>
+          <w:ilvl w:val="0"/>
+          <w:numId w:val="13"/>
+        </w:numPr>
+        <w:rPr>
+          <w:rFonts w:ascii="Times New Roman" w:hAnsi="Times New Roman" w:cs="Times New Roman"/>
+        </w:rPr>
+      </w:pPr>
+      <w:r>
+        <w:rPr>
+          <w:rFonts w:ascii="Times New Roman" w:hAnsi="Times New Roman" w:cs="Times New Roman"/>
+        </w:rPr>
+        <w:t>Built a preprocessing + modeling pipeline to handle input features and predictions.</w:t>
+      </w:r>
+    </w:p>
+    <w:p>
+      <w:pPr>
+        <w:numPr>
+          <w:ilvl w:val="0"/>
+          <w:numId w:val="13"/>
+        </w:numPr>
+        <w:rPr>
+          <w:rFonts w:ascii="Times New Roman" w:hAnsi="Times New Roman" w:cs="Times New Roman"/>
+        </w:rPr>
+      </w:pPr>
+      <w:r>
+        <w:rPr>
+          <w:rFonts w:ascii="Times New Roman" w:hAnsi="Times New Roman" w:cs="Times New Roman"/>
+        </w:rPr>
+        <w:t>Exported the final pipeline as a .pkl file using pickle for use in the web app.</w:t>
       </w:r>
     </w:p>
     <w:p>
@@ -715,6 +944,7 @@
                 <w:b/>
                 <w:bCs/>
               </w:rPr>
+              <w:lastRenderedPageBreak/>
               <w:t>Team Member</w:t>
             </w:r>
           </w:p>
@@ -784,28 +1014,12 @@
                 <w:rFonts w:ascii="Times New Roman" w:hAnsi="Times New Roman" w:cs="Times New Roman"/>
               </w:rPr>
             </w:pPr>
-            <w:proofErr w:type="spellStart"/>
             <w:r>
               <w:rPr>
                 <w:rFonts w:ascii="Times New Roman" w:hAnsi="Times New Roman" w:cs="Times New Roman"/>
               </w:rPr>
-              <w:t>Revano</w:t>
+              <w:t>Revano Harahap</w:t>
             </w:r>
-            <w:proofErr w:type="spellEnd"/>
-            <w:r>
-              <w:rPr>
-                <w:rFonts w:ascii="Times New Roman" w:hAnsi="Times New Roman" w:cs="Times New Roman"/>
-              </w:rPr>
-              <w:t xml:space="preserve"> </w:t>
-            </w:r>
-            <w:proofErr w:type="spellStart"/>
-            <w:r>
-              <w:rPr>
-                <w:rFonts w:ascii="Times New Roman" w:hAnsi="Times New Roman" w:cs="Times New Roman"/>
-              </w:rPr>
-              <w:t>Harahap</w:t>
-            </w:r>
-            <w:proofErr w:type="spellEnd"/>
           </w:p>
         </w:tc>
         <w:tc>
@@ -1065,6 +1279,155 @@
 <file path=word/numbering.xml><?xml version="1.0" encoding="utf-8"?>
 <w:numbering xmlns:wpc="http://schemas.microsoft.com/office/word/2010/wordprocessingCanvas" xmlns:cx="http://schemas.microsoft.com/office/drawing/2014/chartex" xmlns:cx1="http://schemas.microsoft.com/office/drawing/2015/9/8/chartex" xmlns:cx2="http://schemas.microsoft.com/office/drawing/2015/10/21/chartex" xmlns:cx3="http://schemas.microsoft.com/office/drawing/2016/5/9/chartex" xmlns:cx4="http://schemas.microsoft.com/office/drawing/2016/5/10/chartex" xmlns:cx5="http://schemas.microsoft.com/office/drawing/2016/5/11/chartex" xmlns:cx6="http://schemas.microsoft.com/office/drawing/2016/5/12/chartex" xmlns:cx7="http://schemas.microsoft.com/office/drawing/2016/5/13/chartex" xmlns:cx8="http://schemas.microsoft.com/office/drawing/2016/5/14/chartex" xmlns:mc="http://schemas.openxmlformats.org/markup-compatibility/2006" xmlns:aink="http://schemas.microsoft.com/office/drawing/2016/ink" xmlns:am3d="http://schemas.microsoft.com/office/drawing/2017/model3d" xmlns:o="urn:schemas-microsoft-com:office:office" xmlns:oel="http://schemas.microsoft.com/office/2019/extlst" xmlns:r="http://schemas.openxmlformats.org/officeDocument/2006/relationships" xmlns:m="http://schemas.openxmlformats.org/officeDocument/2006/math" xmlns:v="urn:schemas-microsoft-com:vml" xmlns:wp14="http://schemas.microsoft.com/office/word/2010/wordprocessingDrawing" xmlns:wp="http://schemas.openxmlformats.org/drawingml/2006/wordprocessingDrawing" xmlns:w10="urn:schemas-microsoft-com:office:word" xmlns:w="http://schemas.openxmlformats.org/wordprocessingml/2006/main" xmlns:w14="http://schemas.microsoft.com/office/word/2010/wordml" xmlns:w15="http://schemas.microsoft.com/office/word/2012/wordml" xmlns:w16cex="http://schemas.microsoft.com/office/word/2018/wordml/cex" xmlns:w16cid="http://schemas.microsoft.com/office/word/2016/wordml/cid" xmlns:w16="http://schemas.microsoft.com/office/word/2018/wordml" xmlns:w16du="http://schemas.microsoft.com/office/word/2023/wordml/word16du" xmlns:w16sdtdh="http://schemas.microsoft.com/office/word/2020/wordml/sdtdatahash" xmlns:w16sdtfl="http://schemas.microsoft.com/office/word/2024/wordml/sdtformatlock" xmlns:w16se="http://schemas.microsoft.com/office/word/2015/wordml/symex" xmlns:wpg="http://schemas.microsoft.com/office/word/2010/wordprocessingGroup" xmlns:wpi="http://schemas.microsoft.com/office/word/2010/wordprocessingInk" xmlns:wne="http://schemas.microsoft.com/office/word/2006/wordml" xmlns:wps="http://schemas.microsoft.com/office/word/2010/wordprocessingShape" mc:Ignorable="w14 w15 w16se w16cid w16 w16cex w16sdtdh w16sdtfl w16du wp14">
   <w:abstractNum w:abstractNumId="0" w15:restartNumberingAfterBreak="0">
+    <w:nsid w:val="0EAC7DC5"/>
+    <w:multiLevelType w:val="multilevel"/>
+    <w:tmpl w:val="98BE4A8C"/>
+    <w:lvl w:ilvl="0">
+      <w:start w:val="1"/>
+      <w:numFmt w:val="bullet"/>
+      <w:lvlText w:val=""/>
+      <w:lvlJc w:val="left"/>
+      <w:pPr>
+        <w:tabs>
+          <w:tab w:val="num" w:pos="720"/>
+        </w:tabs>
+        <w:ind w:left="720" w:hanging="360"/>
+      </w:pPr>
+      <w:rPr>
+        <w:rFonts w:ascii="Symbol" w:hAnsi="Symbol" w:hint="default"/>
+        <w:sz w:val="20"/>
+      </w:rPr>
+    </w:lvl>
+    <w:lvl w:ilvl="1" w:tentative="1">
+      <w:start w:val="1"/>
+      <w:numFmt w:val="bullet"/>
+      <w:lvlText w:val="o"/>
+      <w:lvlJc w:val="left"/>
+      <w:pPr>
+        <w:tabs>
+          <w:tab w:val="num" w:pos="1440"/>
+        </w:tabs>
+        <w:ind w:left="1440" w:hanging="360"/>
+      </w:pPr>
+      <w:rPr>
+        <w:rFonts w:ascii="Courier New" w:hAnsi="Courier New" w:hint="default"/>
+        <w:sz w:val="20"/>
+      </w:rPr>
+    </w:lvl>
+    <w:lvl w:ilvl="2" w:tentative="1">
+      <w:start w:val="1"/>
+      <w:numFmt w:val="bullet"/>
+      <w:lvlText w:val=""/>
+      <w:lvlJc w:val="left"/>
+      <w:pPr>
+        <w:tabs>
+          <w:tab w:val="num" w:pos="2160"/>
+        </w:tabs>
+        <w:ind w:left="2160" w:hanging="360"/>
+      </w:pPr>
+      <w:rPr>
+        <w:rFonts w:ascii="Wingdings" w:hAnsi="Wingdings" w:hint="default"/>
+        <w:sz w:val="20"/>
+      </w:rPr>
+    </w:lvl>
+    <w:lvl w:ilvl="3" w:tentative="1">
+      <w:start w:val="1"/>
+      <w:numFmt w:val="bullet"/>
+      <w:lvlText w:val=""/>
+      <w:lvlJc w:val="left"/>
+      <w:pPr>
+        <w:tabs>
+          <w:tab w:val="num" w:pos="2880"/>
+        </w:tabs>
+        <w:ind w:left="2880" w:hanging="360"/>
+      </w:pPr>
+      <w:rPr>
+        <w:rFonts w:ascii="Wingdings" w:hAnsi="Wingdings" w:hint="default"/>
+        <w:sz w:val="20"/>
+      </w:rPr>
+    </w:lvl>
+    <w:lvl w:ilvl="4" w:tentative="1">
+      <w:start w:val="1"/>
+      <w:numFmt w:val="bullet"/>
+      <w:lvlText w:val=""/>
+      <w:lvlJc w:val="left"/>
+      <w:pPr>
+        <w:tabs>
+          <w:tab w:val="num" w:pos="3600"/>
+        </w:tabs>
+        <w:ind w:left="3600" w:hanging="360"/>
+      </w:pPr>
+      <w:rPr>
+        <w:rFonts w:ascii="Wingdings" w:hAnsi="Wingdings" w:hint="default"/>
+        <w:sz w:val="20"/>
+      </w:rPr>
+    </w:lvl>
+    <w:lvl w:ilvl="5" w:tentative="1">
+      <w:start w:val="1"/>
+      <w:numFmt w:val="bullet"/>
+      <w:lvlText w:val=""/>
+      <w:lvlJc w:val="left"/>
+      <w:pPr>
+        <w:tabs>
+          <w:tab w:val="num" w:pos="4320"/>
+        </w:tabs>
+        <w:ind w:left="4320" w:hanging="360"/>
+      </w:pPr>
+      <w:rPr>
+        <w:rFonts w:ascii="Wingdings" w:hAnsi="Wingdings" w:hint="default"/>
+        <w:sz w:val="20"/>
+      </w:rPr>
+    </w:lvl>
+    <w:lvl w:ilvl="6" w:tentative="1">
+      <w:start w:val="1"/>
+      <w:numFmt w:val="bullet"/>
+      <w:lvlText w:val=""/>
+      <w:lvlJc w:val="left"/>
+      <w:pPr>
+        <w:tabs>
+          <w:tab w:val="num" w:pos="5040"/>
+        </w:tabs>
+        <w:ind w:left="5040" w:hanging="360"/>
+      </w:pPr>
+      <w:rPr>
+        <w:rFonts w:ascii="Wingdings" w:hAnsi="Wingdings" w:hint="default"/>
+        <w:sz w:val="20"/>
+      </w:rPr>
+    </w:lvl>
+    <w:lvl w:ilvl="7" w:tentative="1">
+      <w:start w:val="1"/>
+      <w:numFmt w:val="bullet"/>
+      <w:lvlText w:val=""/>
+      <w:lvlJc w:val="left"/>
+      <w:pPr>
+        <w:tabs>
+          <w:tab w:val="num" w:pos="5760"/>
+        </w:tabs>
+        <w:ind w:left="5760" w:hanging="360"/>
+      </w:pPr>
+      <w:rPr>
+        <w:rFonts w:ascii="Wingdings" w:hAnsi="Wingdings" w:hint="default"/>
+        <w:sz w:val="20"/>
+      </w:rPr>
+    </w:lvl>
+    <w:lvl w:ilvl="8" w:tentative="1">
+      <w:start w:val="1"/>
+      <w:numFmt w:val="bullet"/>
+      <w:lvlText w:val=""/>
+      <w:lvlJc w:val="left"/>
+      <w:pPr>
+        <w:tabs>
+          <w:tab w:val="num" w:pos="6480"/>
+        </w:tabs>
+        <w:ind w:left="6480" w:hanging="360"/>
+      </w:pPr>
+      <w:rPr>
+        <w:rFonts w:ascii="Wingdings" w:hAnsi="Wingdings" w:hint="default"/>
+        <w:sz w:val="20"/>
+      </w:rPr>
+    </w:lvl>
+  </w:abstractNum>
+  <w:abstractNum w:abstractNumId="1" w15:restartNumberingAfterBreak="0">
     <w:nsid w:val="271164A9"/>
     <w:multiLevelType w:val="hybridMultilevel"/>
     <w:tmpl w:val="165E81B2"/>
@@ -1154,7 +1517,156 @@
       </w:pPr>
     </w:lvl>
   </w:abstractNum>
-  <w:abstractNum w:abstractNumId="1" w15:restartNumberingAfterBreak="0">
+  <w:abstractNum w:abstractNumId="2" w15:restartNumberingAfterBreak="0">
+    <w:nsid w:val="31F54B61"/>
+    <w:multiLevelType w:val="multilevel"/>
+    <w:tmpl w:val="FE34C316"/>
+    <w:lvl w:ilvl="0">
+      <w:start w:val="1"/>
+      <w:numFmt w:val="bullet"/>
+      <w:lvlText w:val=""/>
+      <w:lvlJc w:val="left"/>
+      <w:pPr>
+        <w:tabs>
+          <w:tab w:val="num" w:pos="720"/>
+        </w:tabs>
+        <w:ind w:left="720" w:hanging="360"/>
+      </w:pPr>
+      <w:rPr>
+        <w:rFonts w:ascii="Symbol" w:hAnsi="Symbol" w:hint="default"/>
+        <w:sz w:val="20"/>
+      </w:rPr>
+    </w:lvl>
+    <w:lvl w:ilvl="1" w:tentative="1">
+      <w:start w:val="1"/>
+      <w:numFmt w:val="bullet"/>
+      <w:lvlText w:val="o"/>
+      <w:lvlJc w:val="left"/>
+      <w:pPr>
+        <w:tabs>
+          <w:tab w:val="num" w:pos="1440"/>
+        </w:tabs>
+        <w:ind w:left="1440" w:hanging="360"/>
+      </w:pPr>
+      <w:rPr>
+        <w:rFonts w:ascii="Courier New" w:hAnsi="Courier New" w:hint="default"/>
+        <w:sz w:val="20"/>
+      </w:rPr>
+    </w:lvl>
+    <w:lvl w:ilvl="2" w:tentative="1">
+      <w:start w:val="1"/>
+      <w:numFmt w:val="bullet"/>
+      <w:lvlText w:val=""/>
+      <w:lvlJc w:val="left"/>
+      <w:pPr>
+        <w:tabs>
+          <w:tab w:val="num" w:pos="2160"/>
+        </w:tabs>
+        <w:ind w:left="2160" w:hanging="360"/>
+      </w:pPr>
+      <w:rPr>
+        <w:rFonts w:ascii="Wingdings" w:hAnsi="Wingdings" w:hint="default"/>
+        <w:sz w:val="20"/>
+      </w:rPr>
+    </w:lvl>
+    <w:lvl w:ilvl="3" w:tentative="1">
+      <w:start w:val="1"/>
+      <w:numFmt w:val="bullet"/>
+      <w:lvlText w:val=""/>
+      <w:lvlJc w:val="left"/>
+      <w:pPr>
+        <w:tabs>
+          <w:tab w:val="num" w:pos="2880"/>
+        </w:tabs>
+        <w:ind w:left="2880" w:hanging="360"/>
+      </w:pPr>
+      <w:rPr>
+        <w:rFonts w:ascii="Wingdings" w:hAnsi="Wingdings" w:hint="default"/>
+        <w:sz w:val="20"/>
+      </w:rPr>
+    </w:lvl>
+    <w:lvl w:ilvl="4" w:tentative="1">
+      <w:start w:val="1"/>
+      <w:numFmt w:val="bullet"/>
+      <w:lvlText w:val=""/>
+      <w:lvlJc w:val="left"/>
+      <w:pPr>
+        <w:tabs>
+          <w:tab w:val="num" w:pos="3600"/>
+        </w:tabs>
+        <w:ind w:left="3600" w:hanging="360"/>
+      </w:pPr>
+      <w:rPr>
+        <w:rFonts w:ascii="Wingdings" w:hAnsi="Wingdings" w:hint="default"/>
+        <w:sz w:val="20"/>
+      </w:rPr>
+    </w:lvl>
+    <w:lvl w:ilvl="5" w:tentative="1">
+      <w:start w:val="1"/>
+      <w:numFmt w:val="bullet"/>
+      <w:lvlText w:val=""/>
+      <w:lvlJc w:val="left"/>
+      <w:pPr>
+        <w:tabs>
+          <w:tab w:val="num" w:pos="4320"/>
+        </w:tabs>
+        <w:ind w:left="4320" w:hanging="360"/>
+      </w:pPr>
+      <w:rPr>
+        <w:rFonts w:ascii="Wingdings" w:hAnsi="Wingdings" w:hint="default"/>
+        <w:sz w:val="20"/>
+      </w:rPr>
+    </w:lvl>
+    <w:lvl w:ilvl="6" w:tentative="1">
+      <w:start w:val="1"/>
+      <w:numFmt w:val="bullet"/>
+      <w:lvlText w:val=""/>
+      <w:lvlJc w:val="left"/>
+      <w:pPr>
+        <w:tabs>
+          <w:tab w:val="num" w:pos="5040"/>
+        </w:tabs>
+        <w:ind w:left="5040" w:hanging="360"/>
+      </w:pPr>
+      <w:rPr>
+        <w:rFonts w:ascii="Wingdings" w:hAnsi="Wingdings" w:hint="default"/>
+        <w:sz w:val="20"/>
+      </w:rPr>
+    </w:lvl>
+    <w:lvl w:ilvl="7" w:tentative="1">
+      <w:start w:val="1"/>
+      <w:numFmt w:val="bullet"/>
+      <w:lvlText w:val=""/>
+      <w:lvlJc w:val="left"/>
+      <w:pPr>
+        <w:tabs>
+          <w:tab w:val="num" w:pos="5760"/>
+        </w:tabs>
+        <w:ind w:left="5760" w:hanging="360"/>
+      </w:pPr>
+      <w:rPr>
+        <w:rFonts w:ascii="Wingdings" w:hAnsi="Wingdings" w:hint="default"/>
+        <w:sz w:val="20"/>
+      </w:rPr>
+    </w:lvl>
+    <w:lvl w:ilvl="8" w:tentative="1">
+      <w:start w:val="1"/>
+      <w:numFmt w:val="bullet"/>
+      <w:lvlText w:val=""/>
+      <w:lvlJc w:val="left"/>
+      <w:pPr>
+        <w:tabs>
+          <w:tab w:val="num" w:pos="6480"/>
+        </w:tabs>
+        <w:ind w:left="6480" w:hanging="360"/>
+      </w:pPr>
+      <w:rPr>
+        <w:rFonts w:ascii="Wingdings" w:hAnsi="Wingdings" w:hint="default"/>
+        <w:sz w:val="20"/>
+      </w:rPr>
+    </w:lvl>
+  </w:abstractNum>
+  <w:abstractNum w:abstractNumId="3" w15:restartNumberingAfterBreak="0">
     <w:nsid w:val="36D67286"/>
     <w:multiLevelType w:val="multilevel"/>
     <w:tmpl w:val="AF4A5170"/>
@@ -1303,7 +1815,7 @@
       </w:rPr>
     </w:lvl>
   </w:abstractNum>
-  <w:abstractNum w:abstractNumId="2" w15:restartNumberingAfterBreak="0">
+  <w:abstractNum w:abstractNumId="4" w15:restartNumberingAfterBreak="0">
     <w:nsid w:val="37B67E58"/>
     <w:multiLevelType w:val="multilevel"/>
     <w:tmpl w:val="A58C5578"/>
@@ -1452,7 +1964,7 @@
       </w:rPr>
     </w:lvl>
   </w:abstractNum>
-  <w:abstractNum w:abstractNumId="3" w15:restartNumberingAfterBreak="0">
+  <w:abstractNum w:abstractNumId="5" w15:restartNumberingAfterBreak="0">
     <w:nsid w:val="3AEA685B"/>
     <w:multiLevelType w:val="multilevel"/>
     <w:tmpl w:val="6422EA02"/>
@@ -1569,7 +2081,7 @@
       </w:pPr>
     </w:lvl>
   </w:abstractNum>
-  <w:abstractNum w:abstractNumId="4" w15:restartNumberingAfterBreak="0">
+  <w:abstractNum w:abstractNumId="6" w15:restartNumberingAfterBreak="0">
     <w:nsid w:val="3F794072"/>
     <w:multiLevelType w:val="multilevel"/>
     <w:tmpl w:val="1B528920"/>
@@ -1718,7 +2230,7 @@
       </w:rPr>
     </w:lvl>
   </w:abstractNum>
-  <w:abstractNum w:abstractNumId="5" w15:restartNumberingAfterBreak="0">
+  <w:abstractNum w:abstractNumId="7" w15:restartNumberingAfterBreak="0">
     <w:nsid w:val="412C7491"/>
     <w:multiLevelType w:val="multilevel"/>
     <w:tmpl w:val="424CDD0C"/>
@@ -1867,7 +2379,7 @@
       </w:rPr>
     </w:lvl>
   </w:abstractNum>
-  <w:abstractNum w:abstractNumId="6" w15:restartNumberingAfterBreak="0">
+  <w:abstractNum w:abstractNumId="8" w15:restartNumberingAfterBreak="0">
     <w:nsid w:val="46FB4E0F"/>
     <w:multiLevelType w:val="multilevel"/>
     <w:tmpl w:val="9340A45C"/>
@@ -2016,7 +2528,156 @@
       </w:rPr>
     </w:lvl>
   </w:abstractNum>
-  <w:abstractNum w:abstractNumId="7" w15:restartNumberingAfterBreak="0">
+  <w:abstractNum w:abstractNumId="9" w15:restartNumberingAfterBreak="0">
+    <w:nsid w:val="48563E33"/>
+    <w:multiLevelType w:val="multilevel"/>
+    <w:tmpl w:val="FC12E648"/>
+    <w:lvl w:ilvl="0">
+      <w:start w:val="1"/>
+      <w:numFmt w:val="bullet"/>
+      <w:lvlText w:val=""/>
+      <w:lvlJc w:val="left"/>
+      <w:pPr>
+        <w:tabs>
+          <w:tab w:val="num" w:pos="720"/>
+        </w:tabs>
+        <w:ind w:left="720" w:hanging="360"/>
+      </w:pPr>
+      <w:rPr>
+        <w:rFonts w:ascii="Symbol" w:hAnsi="Symbol" w:hint="default"/>
+        <w:sz w:val="20"/>
+      </w:rPr>
+    </w:lvl>
+    <w:lvl w:ilvl="1" w:tentative="1">
+      <w:start w:val="1"/>
+      <w:numFmt w:val="bullet"/>
+      <w:lvlText w:val="o"/>
+      <w:lvlJc w:val="left"/>
+      <w:pPr>
+        <w:tabs>
+          <w:tab w:val="num" w:pos="1440"/>
+        </w:tabs>
+        <w:ind w:left="1440" w:hanging="360"/>
+      </w:pPr>
+      <w:rPr>
+        <w:rFonts w:ascii="Courier New" w:hAnsi="Courier New" w:hint="default"/>
+        <w:sz w:val="20"/>
+      </w:rPr>
+    </w:lvl>
+    <w:lvl w:ilvl="2" w:tentative="1">
+      <w:start w:val="1"/>
+      <w:numFmt w:val="bullet"/>
+      <w:lvlText w:val=""/>
+      <w:lvlJc w:val="left"/>
+      <w:pPr>
+        <w:tabs>
+          <w:tab w:val="num" w:pos="2160"/>
+        </w:tabs>
+        <w:ind w:left="2160" w:hanging="360"/>
+      </w:pPr>
+      <w:rPr>
+        <w:rFonts w:ascii="Wingdings" w:hAnsi="Wingdings" w:hint="default"/>
+        <w:sz w:val="20"/>
+      </w:rPr>
+    </w:lvl>
+    <w:lvl w:ilvl="3" w:tentative="1">
+      <w:start w:val="1"/>
+      <w:numFmt w:val="bullet"/>
+      <w:lvlText w:val=""/>
+      <w:lvlJc w:val="left"/>
+      <w:pPr>
+        <w:tabs>
+          <w:tab w:val="num" w:pos="2880"/>
+        </w:tabs>
+        <w:ind w:left="2880" w:hanging="360"/>
+      </w:pPr>
+      <w:rPr>
+        <w:rFonts w:ascii="Wingdings" w:hAnsi="Wingdings" w:hint="default"/>
+        <w:sz w:val="20"/>
+      </w:rPr>
+    </w:lvl>
+    <w:lvl w:ilvl="4" w:tentative="1">
+      <w:start w:val="1"/>
+      <w:numFmt w:val="bullet"/>
+      <w:lvlText w:val=""/>
+      <w:lvlJc w:val="left"/>
+      <w:pPr>
+        <w:tabs>
+          <w:tab w:val="num" w:pos="3600"/>
+        </w:tabs>
+        <w:ind w:left="3600" w:hanging="360"/>
+      </w:pPr>
+      <w:rPr>
+        <w:rFonts w:ascii="Wingdings" w:hAnsi="Wingdings" w:hint="default"/>
+        <w:sz w:val="20"/>
+      </w:rPr>
+    </w:lvl>
+    <w:lvl w:ilvl="5" w:tentative="1">
+      <w:start w:val="1"/>
+      <w:numFmt w:val="bullet"/>
+      <w:lvlText w:val=""/>
+      <w:lvlJc w:val="left"/>
+      <w:pPr>
+        <w:tabs>
+          <w:tab w:val="num" w:pos="4320"/>
+        </w:tabs>
+        <w:ind w:left="4320" w:hanging="360"/>
+      </w:pPr>
+      <w:rPr>
+        <w:rFonts w:ascii="Wingdings" w:hAnsi="Wingdings" w:hint="default"/>
+        <w:sz w:val="20"/>
+      </w:rPr>
+    </w:lvl>
+    <w:lvl w:ilvl="6" w:tentative="1">
+      <w:start w:val="1"/>
+      <w:numFmt w:val="bullet"/>
+      <w:lvlText w:val=""/>
+      <w:lvlJc w:val="left"/>
+      <w:pPr>
+        <w:tabs>
+          <w:tab w:val="num" w:pos="5040"/>
+        </w:tabs>
+        <w:ind w:left="5040" w:hanging="360"/>
+      </w:pPr>
+      <w:rPr>
+        <w:rFonts w:ascii="Wingdings" w:hAnsi="Wingdings" w:hint="default"/>
+        <w:sz w:val="20"/>
+      </w:rPr>
+    </w:lvl>
+    <w:lvl w:ilvl="7" w:tentative="1">
+      <w:start w:val="1"/>
+      <w:numFmt w:val="bullet"/>
+      <w:lvlText w:val=""/>
+      <w:lvlJc w:val="left"/>
+      <w:pPr>
+        <w:tabs>
+          <w:tab w:val="num" w:pos="5760"/>
+        </w:tabs>
+        <w:ind w:left="5760" w:hanging="360"/>
+      </w:pPr>
+      <w:rPr>
+        <w:rFonts w:ascii="Wingdings" w:hAnsi="Wingdings" w:hint="default"/>
+        <w:sz w:val="20"/>
+      </w:rPr>
+    </w:lvl>
+    <w:lvl w:ilvl="8" w:tentative="1">
+      <w:start w:val="1"/>
+      <w:numFmt w:val="bullet"/>
+      <w:lvlText w:val=""/>
+      <w:lvlJc w:val="left"/>
+      <w:pPr>
+        <w:tabs>
+          <w:tab w:val="num" w:pos="6480"/>
+        </w:tabs>
+        <w:ind w:left="6480" w:hanging="360"/>
+      </w:pPr>
+      <w:rPr>
+        <w:rFonts w:ascii="Wingdings" w:hAnsi="Wingdings" w:hint="default"/>
+        <w:sz w:val="20"/>
+      </w:rPr>
+    </w:lvl>
+  </w:abstractNum>
+  <w:abstractNum w:abstractNumId="10" w15:restartNumberingAfterBreak="0">
     <w:nsid w:val="50685F95"/>
     <w:multiLevelType w:val="multilevel"/>
     <w:tmpl w:val="58844010"/>
@@ -2165,7 +2826,156 @@
       </w:rPr>
     </w:lvl>
   </w:abstractNum>
-  <w:abstractNum w:abstractNumId="8" w15:restartNumberingAfterBreak="0">
+  <w:abstractNum w:abstractNumId="11" w15:restartNumberingAfterBreak="0">
+    <w:nsid w:val="63725731"/>
+    <w:multiLevelType w:val="multilevel"/>
+    <w:tmpl w:val="51406644"/>
+    <w:lvl w:ilvl="0">
+      <w:start w:val="1"/>
+      <w:numFmt w:val="bullet"/>
+      <w:lvlText w:val=""/>
+      <w:lvlJc w:val="left"/>
+      <w:pPr>
+        <w:tabs>
+          <w:tab w:val="num" w:pos="720"/>
+        </w:tabs>
+        <w:ind w:left="720" w:hanging="360"/>
+      </w:pPr>
+      <w:rPr>
+        <w:rFonts w:ascii="Symbol" w:hAnsi="Symbol" w:hint="default"/>
+        <w:sz w:val="20"/>
+      </w:rPr>
+    </w:lvl>
+    <w:lvl w:ilvl="1" w:tentative="1">
+      <w:start w:val="1"/>
+      <w:numFmt w:val="bullet"/>
+      <w:lvlText w:val="o"/>
+      <w:lvlJc w:val="left"/>
+      <w:pPr>
+        <w:tabs>
+          <w:tab w:val="num" w:pos="1440"/>
+        </w:tabs>
+        <w:ind w:left="1440" w:hanging="360"/>
+      </w:pPr>
+      <w:rPr>
+        <w:rFonts w:ascii="Courier New" w:hAnsi="Courier New" w:hint="default"/>
+        <w:sz w:val="20"/>
+      </w:rPr>
+    </w:lvl>
+    <w:lvl w:ilvl="2" w:tentative="1">
+      <w:start w:val="1"/>
+      <w:numFmt w:val="bullet"/>
+      <w:lvlText w:val=""/>
+      <w:lvlJc w:val="left"/>
+      <w:pPr>
+        <w:tabs>
+          <w:tab w:val="num" w:pos="2160"/>
+        </w:tabs>
+        <w:ind w:left="2160" w:hanging="360"/>
+      </w:pPr>
+      <w:rPr>
+        <w:rFonts w:ascii="Wingdings" w:hAnsi="Wingdings" w:hint="default"/>
+        <w:sz w:val="20"/>
+      </w:rPr>
+    </w:lvl>
+    <w:lvl w:ilvl="3" w:tentative="1">
+      <w:start w:val="1"/>
+      <w:numFmt w:val="bullet"/>
+      <w:lvlText w:val=""/>
+      <w:lvlJc w:val="left"/>
+      <w:pPr>
+        <w:tabs>
+          <w:tab w:val="num" w:pos="2880"/>
+        </w:tabs>
+        <w:ind w:left="2880" w:hanging="360"/>
+      </w:pPr>
+      <w:rPr>
+        <w:rFonts w:ascii="Wingdings" w:hAnsi="Wingdings" w:hint="default"/>
+        <w:sz w:val="20"/>
+      </w:rPr>
+    </w:lvl>
+    <w:lvl w:ilvl="4" w:tentative="1">
+      <w:start w:val="1"/>
+      <w:numFmt w:val="bullet"/>
+      <w:lvlText w:val=""/>
+      <w:lvlJc w:val="left"/>
+      <w:pPr>
+        <w:tabs>
+          <w:tab w:val="num" w:pos="3600"/>
+        </w:tabs>
+        <w:ind w:left="3600" w:hanging="360"/>
+      </w:pPr>
+      <w:rPr>
+        <w:rFonts w:ascii="Wingdings" w:hAnsi="Wingdings" w:hint="default"/>
+        <w:sz w:val="20"/>
+      </w:rPr>
+    </w:lvl>
+    <w:lvl w:ilvl="5" w:tentative="1">
+      <w:start w:val="1"/>
+      <w:numFmt w:val="bullet"/>
+      <w:lvlText w:val=""/>
+      <w:lvlJc w:val="left"/>
+      <w:pPr>
+        <w:tabs>
+          <w:tab w:val="num" w:pos="4320"/>
+        </w:tabs>
+        <w:ind w:left="4320" w:hanging="360"/>
+      </w:pPr>
+      <w:rPr>
+        <w:rFonts w:ascii="Wingdings" w:hAnsi="Wingdings" w:hint="default"/>
+        <w:sz w:val="20"/>
+      </w:rPr>
+    </w:lvl>
+    <w:lvl w:ilvl="6" w:tentative="1">
+      <w:start w:val="1"/>
+      <w:numFmt w:val="bullet"/>
+      <w:lvlText w:val=""/>
+      <w:lvlJc w:val="left"/>
+      <w:pPr>
+        <w:tabs>
+          <w:tab w:val="num" w:pos="5040"/>
+        </w:tabs>
+        <w:ind w:left="5040" w:hanging="360"/>
+      </w:pPr>
+      <w:rPr>
+        <w:rFonts w:ascii="Wingdings" w:hAnsi="Wingdings" w:hint="default"/>
+        <w:sz w:val="20"/>
+      </w:rPr>
+    </w:lvl>
+    <w:lvl w:ilvl="7" w:tentative="1">
+      <w:start w:val="1"/>
+      <w:numFmt w:val="bullet"/>
+      <w:lvlText w:val=""/>
+      <w:lvlJc w:val="left"/>
+      <w:pPr>
+        <w:tabs>
+          <w:tab w:val="num" w:pos="5760"/>
+        </w:tabs>
+        <w:ind w:left="5760" w:hanging="360"/>
+      </w:pPr>
+      <w:rPr>
+        <w:rFonts w:ascii="Wingdings" w:hAnsi="Wingdings" w:hint="default"/>
+        <w:sz w:val="20"/>
+      </w:rPr>
+    </w:lvl>
+    <w:lvl w:ilvl="8" w:tentative="1">
+      <w:start w:val="1"/>
+      <w:numFmt w:val="bullet"/>
+      <w:lvlText w:val=""/>
+      <w:lvlJc w:val="left"/>
+      <w:pPr>
+        <w:tabs>
+          <w:tab w:val="num" w:pos="6480"/>
+        </w:tabs>
+        <w:ind w:left="6480" w:hanging="360"/>
+      </w:pPr>
+      <w:rPr>
+        <w:rFonts w:ascii="Wingdings" w:hAnsi="Wingdings" w:hint="default"/>
+        <w:sz w:val="20"/>
+      </w:rPr>
+    </w:lvl>
+  </w:abstractNum>
+  <w:abstractNum w:abstractNumId="12" w15:restartNumberingAfterBreak="0">
     <w:nsid w:val="726F6895"/>
     <w:multiLevelType w:val="multilevel"/>
     <w:tmpl w:val="B950C8F6"/>
@@ -2315,31 +3125,43 @@
     </w:lvl>
   </w:abstractNum>
   <w:num w:numId="1" w16cid:durableId="175265415">
+    <w:abstractNumId w:val="5"/>
+  </w:num>
+  <w:num w:numId="2" w16cid:durableId="130173667">
+    <w:abstractNumId w:val="8"/>
+  </w:num>
+  <w:num w:numId="3" w16cid:durableId="1167944878">
     <w:abstractNumId w:val="3"/>
   </w:num>
-  <w:num w:numId="2" w16cid:durableId="130173667">
+  <w:num w:numId="4" w16cid:durableId="1256328190">
+    <w:abstractNumId w:val="7"/>
+  </w:num>
+  <w:num w:numId="5" w16cid:durableId="896892197">
+    <w:abstractNumId w:val="4"/>
+  </w:num>
+  <w:num w:numId="6" w16cid:durableId="2780568">
+    <w:abstractNumId w:val="10"/>
+  </w:num>
+  <w:num w:numId="7" w16cid:durableId="1546257205">
+    <w:abstractNumId w:val="1"/>
+  </w:num>
+  <w:num w:numId="8" w16cid:durableId="461576883">
     <w:abstractNumId w:val="6"/>
   </w:num>
-  <w:num w:numId="3" w16cid:durableId="1167944878">
-    <w:abstractNumId w:val="1"/>
+  <w:num w:numId="9" w16cid:durableId="542445883">
+    <w:abstractNumId w:val="12"/>
   </w:num>
-  <w:num w:numId="4" w16cid:durableId="1256328190">
-    <w:abstractNumId w:val="5"/>
-  </w:num>
-  <w:num w:numId="5" w16cid:durableId="896892197">
+  <w:num w:numId="10" w16cid:durableId="1380977537">
     <w:abstractNumId w:val="2"/>
   </w:num>
-  <w:num w:numId="6" w16cid:durableId="2780568">
-    <w:abstractNumId w:val="7"/>
-  </w:num>
-  <w:num w:numId="7" w16cid:durableId="1546257205">
+  <w:num w:numId="11" w16cid:durableId="379523935">
     <w:abstractNumId w:val="0"/>
   </w:num>
-  <w:num w:numId="8" w16cid:durableId="461576883">
-    <w:abstractNumId w:val="4"/>
+  <w:num w:numId="12" w16cid:durableId="2075658686">
+    <w:abstractNumId w:val="9"/>
   </w:num>
-  <w:num w:numId="9" w16cid:durableId="542445883">
-    <w:abstractNumId w:val="8"/>
+  <w:num w:numId="13" w16cid:durableId="1721855269">
+    <w:abstractNumId w:val="11"/>
   </w:num>
 </w:numbering>
 </file>

</xml_diff>